<commit_message>
🎉 Fix: Remove Netlify references and clean CI/CD pipeline
</commit_message>
<xml_diff>
--- a/docs/Proximos_Passos_3_7.docx
+++ b/docs/Proximos_Passos_3_7.docx
@@ -4,25 +4,15 @@
   <w:body>
     <w:p>
       <w:pPr>
-        <w:spacing w:before="120" w:after="120" w:line="360" w:lineRule="auto"/>
-        <w:rPr>
-          <w:b/>
-          <w:bCs/>
-        </w:rPr>
+        <w:pStyle w:val="Ttulo1"/>
       </w:pPr>
       <w:r>
         <w:rPr>
           <w:rFonts w:ascii="Apple Color Emoji" w:hAnsi="Apple Color Emoji" w:cs="Apple Color Emoji"/>
-          <w:b/>
-          <w:bCs/>
         </w:rPr>
         <w:t>📋</w:t>
       </w:r>
       <w:r>
-        <w:rPr>
-          <w:b/>
-          <w:bCs/>
-        </w:rPr>
         <w:t> RESUMO DO QUE FIZEMOS ATÉ AGORA:</w:t>
       </w:r>
     </w:p>

</xml_diff>

<commit_message>
🧹 LIMPEZA: Remove duplicatas, cache e temporários
- Remove workflows duplicados (ci_cd_clean.yml, clean_ci_cd.yml, ci_cd_fixed.yml)
- Remove READMEs redundantes (README_NEW.md, README_OLD.md)
- Remove todos .DS_Store e __pycache__
- Mantém apenas ci_cd.yml funcional
- Base limpa para implementação do simulador aprimorado
</commit_message>
<xml_diff>
--- a/docs/Proximos_Passos_3_7.docx
+++ b/docs/Proximos_Passos_3_7.docx
@@ -13604,8 +13604,633 @@
     </w:p>
     <w:p>
       <w:pPr>
-        <w:spacing w:before="120" w:after="120" w:line="360" w:lineRule="auto"/>
-      </w:pPr>
+        <w:jc w:val="left"/>
+      </w:pPr>
+      <w:r>
+        <w:br w:type="page"/>
+      </w:r>
+    </w:p>
+    <w:p>
+      <w:pPr>
+        <w:spacing w:before="120" w:after="120" w:line="360" w:lineRule="auto"/>
+        <w:rPr>
+          <w:b/>
+          <w:bCs/>
+        </w:rPr>
+      </w:pPr>
+      <w:r>
+        <w:rPr>
+          <w:rFonts w:ascii="Apple Color Emoji" w:hAnsi="Apple Color Emoji" w:cs="Apple Color Emoji"/>
+          <w:b/>
+          <w:bCs/>
+        </w:rPr>
+        <w:lastRenderedPageBreak/>
+        <w:t>📋</w:t>
+      </w:r>
+      <w:r>
+        <w:rPr>
+          <w:b/>
+          <w:bCs/>
+        </w:rPr>
+        <w:t xml:space="preserve"> ROADMAP PARA AMANHÃ - MELHORIAS DO SIMULADOR</w:t>
+      </w:r>
+    </w:p>
+    <w:p>
+      <w:pPr>
+        <w:spacing w:before="120" w:after="120" w:line="360" w:lineRule="auto"/>
+        <w:rPr>
+          <w:b/>
+          <w:bCs/>
+        </w:rPr>
+      </w:pPr>
+      <w:r>
+        <w:rPr>
+          <w:rFonts w:ascii="Apple Color Emoji" w:hAnsi="Apple Color Emoji" w:cs="Apple Color Emoji"/>
+          <w:b/>
+          <w:bCs/>
+        </w:rPr>
+        <w:t>🎯</w:t>
+      </w:r>
+      <w:r>
+        <w:rPr>
+          <w:b/>
+          <w:bCs/>
+        </w:rPr>
+        <w:t> FOCO PRINCIPAL: COORDENAÇÃO DE PROTEÇÃO</w:t>
+      </w:r>
+    </w:p>
+    <w:p>
+      <w:pPr>
+        <w:spacing w:before="120" w:after="120" w:line="360" w:lineRule="auto"/>
+        <w:rPr>
+          <w:b/>
+          <w:bCs/>
+        </w:rPr>
+      </w:pPr>
+      <w:r>
+        <w:rPr>
+          <w:b/>
+          <w:bCs/>
+        </w:rPr>
+        <w:t>1</w:t>
+      </w:r>
+      <w:r>
+        <w:rPr>
+          <w:rFonts w:ascii="Apple Color Emoji" w:hAnsi="Apple Color Emoji" w:cs="Apple Color Emoji"/>
+          <w:b/>
+          <w:bCs/>
+        </w:rPr>
+        <w:t>️⃣</w:t>
+      </w:r>
+      <w:r>
+        <w:rPr>
+          <w:b/>
+          <w:bCs/>
+        </w:rPr>
+        <w:t> VISUALIZAÇÃO DAS ZONAS DE PROTEÇÃO</w:t>
+      </w:r>
+    </w:p>
+    <w:p>
+      <w:pPr>
+        <w:numPr>
+          <w:ilvl w:val="0"/>
+          <w:numId w:val="69"/>
+        </w:numPr>
+        <w:spacing w:before="120" w:after="120" w:line="360" w:lineRule="auto"/>
+      </w:pPr>
+      <w:r>
+        <w:rPr>
+          <w:b/>
+          <w:bCs/>
+        </w:rPr>
+        <w:t>O que mostrar:</w:t>
+      </w:r>
+      <w:r>
+        <w:t> Dispositivos em cada zona</w:t>
+      </w:r>
+    </w:p>
+    <w:p>
+      <w:pPr>
+        <w:numPr>
+          <w:ilvl w:val="0"/>
+          <w:numId w:val="69"/>
+        </w:numPr>
+        <w:spacing w:before="120" w:after="120" w:line="360" w:lineRule="auto"/>
+      </w:pPr>
+      <w:r>
+        <w:rPr>
+          <w:b/>
+          <w:bCs/>
+        </w:rPr>
+        <w:t>Como estão parametrizados:</w:t>
+      </w:r>
+      <w:r>
+        <w:t> Settings atuais</w:t>
+      </w:r>
+    </w:p>
+    <w:p>
+      <w:pPr>
+        <w:numPr>
+          <w:ilvl w:val="0"/>
+          <w:numId w:val="69"/>
+        </w:numPr>
+        <w:spacing w:before="120" w:after="120" w:line="360" w:lineRule="auto"/>
+      </w:pPr>
+      <w:r>
+        <w:rPr>
+          <w:b/>
+          <w:bCs/>
+        </w:rPr>
+        <w:t>Coordenação:</w:t>
+      </w:r>
+      <w:r>
+        <w:t> Como estão coordenados entre si</w:t>
+      </w:r>
+    </w:p>
+    <w:p>
+      <w:pPr>
+        <w:numPr>
+          <w:ilvl w:val="0"/>
+          <w:numId w:val="69"/>
+        </w:numPr>
+        <w:spacing w:before="120" w:after="120" w:line="360" w:lineRule="auto"/>
+      </w:pPr>
+      <w:r>
+        <w:rPr>
+          <w:b/>
+          <w:bCs/>
+        </w:rPr>
+        <w:t>Interface:</w:t>
+      </w:r>
+      <w:r>
+        <w:t> Dashboard visual das zonas</w:t>
+      </w:r>
+    </w:p>
+    <w:p>
+      <w:pPr>
+        <w:spacing w:before="120" w:after="120" w:line="360" w:lineRule="auto"/>
+        <w:rPr>
+          <w:b/>
+          <w:bCs/>
+        </w:rPr>
+      </w:pPr>
+      <w:r>
+        <w:rPr>
+          <w:b/>
+          <w:bCs/>
+        </w:rPr>
+        <w:t>2</w:t>
+      </w:r>
+      <w:r>
+        <w:rPr>
+          <w:rFonts w:ascii="Apple Color Emoji" w:hAnsi="Apple Color Emoji" w:cs="Apple Color Emoji"/>
+          <w:b/>
+          <w:bCs/>
+        </w:rPr>
+        <w:t>️⃣</w:t>
+      </w:r>
+      <w:r>
+        <w:rPr>
+          <w:b/>
+          <w:bCs/>
+        </w:rPr>
+        <w:t> RASTREAMENTO DE ATUAÇÃO NA SIMULAÇÃO</w:t>
+      </w:r>
+    </w:p>
+    <w:p>
+      <w:pPr>
+        <w:numPr>
+          <w:ilvl w:val="0"/>
+          <w:numId w:val="70"/>
+        </w:numPr>
+        <w:spacing w:before="120" w:after="120" w:line="360" w:lineRule="auto"/>
+      </w:pPr>
+      <w:r>
+        <w:rPr>
+          <w:b/>
+          <w:bCs/>
+        </w:rPr>
+        <w:t>Quando falta ocorre:</w:t>
+      </w:r>
+      <w:r>
+        <w:t> Quais dispositivos atuaram</w:t>
+      </w:r>
+    </w:p>
+    <w:p>
+      <w:pPr>
+        <w:numPr>
+          <w:ilvl w:val="0"/>
+          <w:numId w:val="70"/>
+        </w:numPr>
+        <w:spacing w:before="120" w:after="120" w:line="360" w:lineRule="auto"/>
+      </w:pPr>
+      <w:r>
+        <w:rPr>
+          <w:b/>
+          <w:bCs/>
+        </w:rPr>
+        <w:t>Sequência de atuação:</w:t>
+      </w:r>
+      <w:r>
+        <w:t> Ordem cronológica</w:t>
+      </w:r>
+    </w:p>
+    <w:p>
+      <w:pPr>
+        <w:numPr>
+          <w:ilvl w:val="0"/>
+          <w:numId w:val="70"/>
+        </w:numPr>
+        <w:spacing w:before="120" w:after="120" w:line="360" w:lineRule="auto"/>
+      </w:pPr>
+      <w:r>
+        <w:rPr>
+          <w:b/>
+          <w:bCs/>
+        </w:rPr>
+        <w:t>Tempo de resposta:</w:t>
+      </w:r>
+      <w:r>
+        <w:t> Milissegundos de cada dispositivo</w:t>
+      </w:r>
+    </w:p>
+    <w:p>
+      <w:pPr>
+        <w:numPr>
+          <w:ilvl w:val="0"/>
+          <w:numId w:val="70"/>
+        </w:numPr>
+        <w:spacing w:before="120" w:after="120" w:line="360" w:lineRule="auto"/>
+      </w:pPr>
+      <w:r>
+        <w:rPr>
+          <w:b/>
+          <w:bCs/>
+        </w:rPr>
+        <w:t>Logs detalhados:</w:t>
+      </w:r>
+      <w:r>
+        <w:t> Histórico completo</w:t>
+      </w:r>
+    </w:p>
+    <w:p>
+      <w:pPr>
+        <w:spacing w:before="120" w:after="120" w:line="360" w:lineRule="auto"/>
+        <w:rPr>
+          <w:b/>
+          <w:bCs/>
+        </w:rPr>
+      </w:pPr>
+      <w:r>
+        <w:rPr>
+          <w:b/>
+          <w:bCs/>
+        </w:rPr>
+        <w:t>3</w:t>
+      </w:r>
+      <w:r>
+        <w:rPr>
+          <w:rFonts w:ascii="Apple Color Emoji" w:hAnsi="Apple Color Emoji" w:cs="Apple Color Emoji"/>
+          <w:b/>
+          <w:bCs/>
+        </w:rPr>
+        <w:t>️⃣</w:t>
+      </w:r>
+      <w:r>
+        <w:rPr>
+          <w:b/>
+          <w:bCs/>
+        </w:rPr>
+        <w:t> INSIGHTS DA INTELIGÊNCIA ARTIFICIAL (RL)</w:t>
+      </w:r>
+    </w:p>
+    <w:p>
+      <w:pPr>
+        <w:numPr>
+          <w:ilvl w:val="0"/>
+          <w:numId w:val="71"/>
+        </w:numPr>
+        <w:spacing w:before="120" w:after="120" w:line="360" w:lineRule="auto"/>
+      </w:pPr>
+      <w:r>
+        <w:rPr>
+          <w:b/>
+          <w:bCs/>
+        </w:rPr>
+        <w:t>Sugestões do RL:</w:t>
+      </w:r>
+      <w:r>
+        <w:t> Como reconfigurar dispositivos</w:t>
+      </w:r>
+    </w:p>
+    <w:p>
+      <w:pPr>
+        <w:numPr>
+          <w:ilvl w:val="0"/>
+          <w:numId w:val="71"/>
+        </w:numPr>
+        <w:spacing w:before="120" w:after="120" w:line="360" w:lineRule="auto"/>
+      </w:pPr>
+      <w:r>
+        <w:rPr>
+          <w:b/>
+          <w:bCs/>
+        </w:rPr>
+        <w:t>Otimizações propostas:</w:t>
+      </w:r>
+      <w:r>
+        <w:t> Novos parâmetros</w:t>
+      </w:r>
+    </w:p>
+    <w:p>
+      <w:pPr>
+        <w:numPr>
+          <w:ilvl w:val="0"/>
+          <w:numId w:val="71"/>
+        </w:numPr>
+        <w:spacing w:before="120" w:after="120" w:line="360" w:lineRule="auto"/>
+      </w:pPr>
+      <w:r>
+        <w:rPr>
+          <w:b/>
+          <w:bCs/>
+        </w:rPr>
+        <w:t>Justificativas:</w:t>
+      </w:r>
+      <w:r>
+        <w:t> Por que cada mudança</w:t>
+      </w:r>
+    </w:p>
+    <w:p>
+      <w:pPr>
+        <w:numPr>
+          <w:ilvl w:val="0"/>
+          <w:numId w:val="71"/>
+        </w:numPr>
+        <w:spacing w:before="120" w:after="120" w:line="360" w:lineRule="auto"/>
+      </w:pPr>
+      <w:r>
+        <w:rPr>
+          <w:b/>
+          <w:bCs/>
+        </w:rPr>
+        <w:t>Comparativo:</w:t>
+      </w:r>
+      <w:r>
+        <w:t> Antes vs. Depois</w:t>
+      </w:r>
+    </w:p>
+    <w:p>
+      <w:pPr>
+        <w:spacing w:before="120" w:after="120" w:line="360" w:lineRule="auto"/>
+        <w:rPr>
+          <w:b/>
+          <w:bCs/>
+        </w:rPr>
+      </w:pPr>
+      <w:r>
+        <w:rPr>
+          <w:b/>
+          <w:bCs/>
+        </w:rPr>
+        <w:t>4</w:t>
+      </w:r>
+      <w:r>
+        <w:rPr>
+          <w:rFonts w:ascii="Apple Color Emoji" w:hAnsi="Apple Color Emoji" w:cs="Apple Color Emoji"/>
+          <w:b/>
+          <w:bCs/>
+        </w:rPr>
+        <w:t>️⃣</w:t>
+      </w:r>
+      <w:r>
+        <w:rPr>
+          <w:b/>
+          <w:bCs/>
+        </w:rPr>
+        <w:t> VALIDAÇÃO DA COORDENAÇÃO PERFEITA</w:t>
+      </w:r>
+    </w:p>
+    <w:p>
+      <w:pPr>
+        <w:numPr>
+          <w:ilvl w:val="0"/>
+          <w:numId w:val="72"/>
+        </w:numPr>
+        <w:spacing w:before="120" w:after="120" w:line="360" w:lineRule="auto"/>
+      </w:pPr>
+      <w:r>
+        <w:rPr>
+          <w:b/>
+          <w:bCs/>
+        </w:rPr>
+        <w:t>Configuração final:</w:t>
+      </w:r>
+      <w:r>
+        <w:t> Estado pós-RL</w:t>
+      </w:r>
+    </w:p>
+    <w:p>
+      <w:pPr>
+        <w:numPr>
+          <w:ilvl w:val="0"/>
+          <w:numId w:val="72"/>
+        </w:numPr>
+        <w:spacing w:before="120" w:after="120" w:line="360" w:lineRule="auto"/>
+      </w:pPr>
+      <w:r>
+        <w:rPr>
+          <w:b/>
+          <w:bCs/>
+        </w:rPr>
+        <w:t>Verificação de coordenação:</w:t>
+      </w:r>
+      <w:r>
+        <w:t> Matemática da proteção</w:t>
+      </w:r>
+    </w:p>
+    <w:p>
+      <w:pPr>
+        <w:numPr>
+          <w:ilvl w:val="0"/>
+          <w:numId w:val="72"/>
+        </w:numPr>
+        <w:spacing w:before="120" w:after="120" w:line="360" w:lineRule="auto"/>
+      </w:pPr>
+      <w:r>
+        <w:rPr>
+          <w:b/>
+          <w:bCs/>
+        </w:rPr>
+        <w:t>Certificação:</w:t>
+      </w:r>
+      <w:r>
+        <w:t> Garantia de que está perfeito</w:t>
+      </w:r>
+    </w:p>
+    <w:p>
+      <w:pPr>
+        <w:numPr>
+          <w:ilvl w:val="0"/>
+          <w:numId w:val="72"/>
+        </w:numPr>
+        <w:spacing w:before="120" w:after="120" w:line="360" w:lineRule="auto"/>
+      </w:pPr>
+      <w:r>
+        <w:rPr>
+          <w:b/>
+          <w:bCs/>
+        </w:rPr>
+        <w:t>Relatório executivo:</w:t>
+      </w:r>
+      <w:r>
+        <w:t> Prova da qualidade</w:t>
+      </w:r>
+    </w:p>
+    <w:p>
+      <w:pPr>
+        <w:spacing w:before="120" w:after="120" w:line="360" w:lineRule="auto"/>
+      </w:pPr>
+      <w:r>
+        <w:rPr>
+          <w:noProof/>
+          <w14:ligatures w14:val="standardContextual"/>
+        </w:rPr>
+        <w:pict w14:anchorId="527D7C3F">
+          <v:rect id="_x0000_i1025" alt="" style="width:425.2pt;height:.05pt;mso-width-percent:0;mso-height-percent:0;mso-width-percent:0;mso-height-percent:0" o:hralign="center" o:hrstd="t" o:hrnoshade="t" o:hr="t" fillcolor="#f8f8f2" stroked="f"/>
+        </w:pict>
+      </w:r>
+    </w:p>
+    <w:p>
+      <w:pPr>
+        <w:spacing w:before="120" w:after="120" w:line="360" w:lineRule="auto"/>
+        <w:rPr>
+          <w:b/>
+          <w:bCs/>
+        </w:rPr>
+      </w:pPr>
+      <w:r>
+        <w:rPr>
+          <w:rFonts w:ascii="Apple Color Emoji" w:hAnsi="Apple Color Emoji" w:cs="Apple Color Emoji"/>
+          <w:b/>
+          <w:bCs/>
+        </w:rPr>
+        <w:t>🧠</w:t>
+      </w:r>
+      <w:r>
+        <w:rPr>
+          <w:b/>
+          <w:bCs/>
+        </w:rPr>
+        <w:t> MEMÓRIA REGISTRADA - CONTEXTO COMPLETO</w:t>
+      </w:r>
+    </w:p>
+    <w:p>
+      <w:pPr>
+        <w:spacing w:before="120" w:after="120" w:line="360" w:lineRule="auto"/>
+        <w:rPr>
+          <w:b/>
+          <w:bCs/>
+        </w:rPr>
+      </w:pPr>
+      <w:r>
+        <w:rPr>
+          <w:b/>
+          <w:bCs/>
+        </w:rPr>
+        <w:t>Objetivo Central:</w:t>
+      </w:r>
+    </w:p>
+    <w:p>
+      <w:pPr>
+        <w:spacing w:before="120" w:after="120" w:line="360" w:lineRule="auto"/>
+      </w:pPr>
+      <w:r>
+        <w:lastRenderedPageBreak/>
+        <w:t>Transformar o simulador em uma </w:t>
+      </w:r>
+      <w:r>
+        <w:rPr>
+          <w:b/>
+          <w:bCs/>
+        </w:rPr>
+        <w:t>ferramenta de demonstração executiva</w:t>
+      </w:r>
+      <w:r>
+        <w:t> que prova a eficácia da coordenação RL para plataformas petrolíferas.</w:t>
+      </w:r>
+    </w:p>
+    <w:p>
+      <w:pPr>
+        <w:spacing w:before="120" w:after="120" w:line="360" w:lineRule="auto"/>
+        <w:rPr>
+          <w:b/>
+          <w:bCs/>
+        </w:rPr>
+      </w:pPr>
+      <w:r>
+        <w:rPr>
+          <w:b/>
+          <w:bCs/>
+        </w:rPr>
+        <w:t>Entregáveis de Amanhã:</w:t>
+      </w:r>
+    </w:p>
+    <w:p>
+      <w:pPr>
+        <w:numPr>
+          <w:ilvl w:val="0"/>
+          <w:numId w:val="73"/>
+        </w:numPr>
+        <w:spacing w:before="120" w:after="120" w:line="360" w:lineRule="auto"/>
+      </w:pPr>
+      <w:r>
+        <w:t>Dashboard de zonas de proteção</w:t>
+      </w:r>
+    </w:p>
+    <w:p>
+      <w:pPr>
+        <w:numPr>
+          <w:ilvl w:val="0"/>
+          <w:numId w:val="73"/>
+        </w:numPr>
+        <w:spacing w:before="120" w:after="120" w:line="360" w:lineRule="auto"/>
+      </w:pPr>
+      <w:r>
+        <w:t>Monitor de atuação em tempo real</w:t>
+      </w:r>
+    </w:p>
+    <w:p>
+      <w:pPr>
+        <w:numPr>
+          <w:ilvl w:val="0"/>
+          <w:numId w:val="73"/>
+        </w:numPr>
+        <w:spacing w:before="120" w:after="120" w:line="360" w:lineRule="auto"/>
+      </w:pPr>
+      <w:r>
+        <w:t>Painel de insights do RL</w:t>
+      </w:r>
+    </w:p>
+    <w:p>
+      <w:pPr>
+        <w:numPr>
+          <w:ilvl w:val="0"/>
+          <w:numId w:val="73"/>
+        </w:numPr>
+        <w:spacing w:before="120" w:after="120" w:line="360" w:lineRule="auto"/>
+      </w:pPr>
+      <w:r>
+        <w:t>Certificação de coordenação perfeita</w:t>
+      </w:r>
+    </w:p>
+    <w:p>
+      <w:pPr>
+        <w:spacing w:before="120" w:after="120" w:line="360" w:lineRule="auto"/>
+      </w:pPr>
+      <w:r>
+        <w:t xml:space="preserve"> </w:t>
+      </w:r>
     </w:p>
     <w:sectPr>
       <w:pgSz w:w="11906" w:h="16838"/>
@@ -14595,6 +15220,119 @@
     </w:lvl>
   </w:abstractNum>
   <w:abstractNum w:abstractNumId="7" w15:restartNumberingAfterBreak="0">
+    <w:nsid w:val="134F6C5B"/>
+    <w:multiLevelType w:val="multilevel"/>
+    <w:tmpl w:val="7012FCD8"/>
+    <w:lvl w:ilvl="0">
+      <w:start w:val="1"/>
+      <w:numFmt w:val="decimal"/>
+      <w:lvlText w:val="%1."/>
+      <w:lvlJc w:val="left"/>
+      <w:pPr>
+        <w:tabs>
+          <w:tab w:val="num" w:pos="720"/>
+        </w:tabs>
+        <w:ind w:left="720" w:hanging="360"/>
+      </w:pPr>
+    </w:lvl>
+    <w:lvl w:ilvl="1" w:tentative="1">
+      <w:start w:val="1"/>
+      <w:numFmt w:val="decimal"/>
+      <w:lvlText w:val="%2."/>
+      <w:lvlJc w:val="left"/>
+      <w:pPr>
+        <w:tabs>
+          <w:tab w:val="num" w:pos="1440"/>
+        </w:tabs>
+        <w:ind w:left="1440" w:hanging="360"/>
+      </w:pPr>
+    </w:lvl>
+    <w:lvl w:ilvl="2" w:tentative="1">
+      <w:start w:val="1"/>
+      <w:numFmt w:val="decimal"/>
+      <w:lvlText w:val="%3."/>
+      <w:lvlJc w:val="left"/>
+      <w:pPr>
+        <w:tabs>
+          <w:tab w:val="num" w:pos="2160"/>
+        </w:tabs>
+        <w:ind w:left="2160" w:hanging="360"/>
+      </w:pPr>
+    </w:lvl>
+    <w:lvl w:ilvl="3" w:tentative="1">
+      <w:start w:val="1"/>
+      <w:numFmt w:val="decimal"/>
+      <w:lvlText w:val="%4."/>
+      <w:lvlJc w:val="left"/>
+      <w:pPr>
+        <w:tabs>
+          <w:tab w:val="num" w:pos="2880"/>
+        </w:tabs>
+        <w:ind w:left="2880" w:hanging="360"/>
+      </w:pPr>
+    </w:lvl>
+    <w:lvl w:ilvl="4" w:tentative="1">
+      <w:start w:val="1"/>
+      <w:numFmt w:val="decimal"/>
+      <w:lvlText w:val="%5."/>
+      <w:lvlJc w:val="left"/>
+      <w:pPr>
+        <w:tabs>
+          <w:tab w:val="num" w:pos="3600"/>
+        </w:tabs>
+        <w:ind w:left="3600" w:hanging="360"/>
+      </w:pPr>
+    </w:lvl>
+    <w:lvl w:ilvl="5" w:tentative="1">
+      <w:start w:val="1"/>
+      <w:numFmt w:val="decimal"/>
+      <w:lvlText w:val="%6."/>
+      <w:lvlJc w:val="left"/>
+      <w:pPr>
+        <w:tabs>
+          <w:tab w:val="num" w:pos="4320"/>
+        </w:tabs>
+        <w:ind w:left="4320" w:hanging="360"/>
+      </w:pPr>
+    </w:lvl>
+    <w:lvl w:ilvl="6" w:tentative="1">
+      <w:start w:val="1"/>
+      <w:numFmt w:val="decimal"/>
+      <w:lvlText w:val="%7."/>
+      <w:lvlJc w:val="left"/>
+      <w:pPr>
+        <w:tabs>
+          <w:tab w:val="num" w:pos="5040"/>
+        </w:tabs>
+        <w:ind w:left="5040" w:hanging="360"/>
+      </w:pPr>
+    </w:lvl>
+    <w:lvl w:ilvl="7" w:tentative="1">
+      <w:start w:val="1"/>
+      <w:numFmt w:val="decimal"/>
+      <w:lvlText w:val="%8."/>
+      <w:lvlJc w:val="left"/>
+      <w:pPr>
+        <w:tabs>
+          <w:tab w:val="num" w:pos="5760"/>
+        </w:tabs>
+        <w:ind w:left="5760" w:hanging="360"/>
+      </w:pPr>
+    </w:lvl>
+    <w:lvl w:ilvl="8" w:tentative="1">
+      <w:start w:val="1"/>
+      <w:numFmt w:val="decimal"/>
+      <w:lvlText w:val="%9."/>
+      <w:lvlJc w:val="left"/>
+      <w:pPr>
+        <w:tabs>
+          <w:tab w:val="num" w:pos="6480"/>
+        </w:tabs>
+        <w:ind w:left="6480" w:hanging="360"/>
+      </w:pPr>
+    </w:lvl>
+  </w:abstractNum>
+  <w:abstractNum w:abstractNumId="8" w15:restartNumberingAfterBreak="0">
     <w:nsid w:val="13AB4231"/>
     <w:multiLevelType w:val="multilevel"/>
     <w:tmpl w:val="292A9D56"/>
@@ -14707,7 +15445,7 @@
       </w:pPr>
     </w:lvl>
   </w:abstractNum>
-  <w:abstractNum w:abstractNumId="8" w15:restartNumberingAfterBreak="0">
+  <w:abstractNum w:abstractNumId="9" w15:restartNumberingAfterBreak="0">
     <w:nsid w:val="140F4015"/>
     <w:multiLevelType w:val="multilevel"/>
     <w:tmpl w:val="478A07A4"/>
@@ -14856,7 +15594,7 @@
       </w:rPr>
     </w:lvl>
   </w:abstractNum>
-  <w:abstractNum w:abstractNumId="9" w15:restartNumberingAfterBreak="0">
+  <w:abstractNum w:abstractNumId="10" w15:restartNumberingAfterBreak="0">
     <w:nsid w:val="14251242"/>
     <w:multiLevelType w:val="multilevel"/>
     <w:tmpl w:val="24505FB2"/>
@@ -15005,7 +15743,7 @@
       </w:rPr>
     </w:lvl>
   </w:abstractNum>
-  <w:abstractNum w:abstractNumId="10" w15:restartNumberingAfterBreak="0">
+  <w:abstractNum w:abstractNumId="11" w15:restartNumberingAfterBreak="0">
     <w:nsid w:val="14C6345B"/>
     <w:multiLevelType w:val="multilevel"/>
     <w:tmpl w:val="9EB03288"/>
@@ -15154,7 +15892,7 @@
       </w:rPr>
     </w:lvl>
   </w:abstractNum>
-  <w:abstractNum w:abstractNumId="11" w15:restartNumberingAfterBreak="0">
+  <w:abstractNum w:abstractNumId="12" w15:restartNumberingAfterBreak="0">
     <w:nsid w:val="15DF2FFC"/>
     <w:multiLevelType w:val="multilevel"/>
     <w:tmpl w:val="00DEA2CC"/>
@@ -15267,7 +16005,7 @@
       </w:pPr>
     </w:lvl>
   </w:abstractNum>
-  <w:abstractNum w:abstractNumId="12" w15:restartNumberingAfterBreak="0">
+  <w:abstractNum w:abstractNumId="13" w15:restartNumberingAfterBreak="0">
     <w:nsid w:val="1905111C"/>
     <w:multiLevelType w:val="multilevel"/>
     <w:tmpl w:val="05528B6C"/>
@@ -15416,7 +16154,7 @@
       </w:rPr>
     </w:lvl>
   </w:abstractNum>
-  <w:abstractNum w:abstractNumId="13" w15:restartNumberingAfterBreak="0">
+  <w:abstractNum w:abstractNumId="14" w15:restartNumberingAfterBreak="0">
     <w:nsid w:val="1D4F196B"/>
     <w:multiLevelType w:val="multilevel"/>
     <w:tmpl w:val="B4DAB3DA"/>
@@ -15565,7 +16303,7 @@
       </w:rPr>
     </w:lvl>
   </w:abstractNum>
-  <w:abstractNum w:abstractNumId="14" w15:restartNumberingAfterBreak="0">
+  <w:abstractNum w:abstractNumId="15" w15:restartNumberingAfterBreak="0">
     <w:nsid w:val="1E542690"/>
     <w:multiLevelType w:val="multilevel"/>
     <w:tmpl w:val="58029AEC"/>
@@ -15678,7 +16416,7 @@
       </w:pPr>
     </w:lvl>
   </w:abstractNum>
-  <w:abstractNum w:abstractNumId="15" w15:restartNumberingAfterBreak="0">
+  <w:abstractNum w:abstractNumId="16" w15:restartNumberingAfterBreak="0">
     <w:nsid w:val="1EB53033"/>
     <w:multiLevelType w:val="multilevel"/>
     <w:tmpl w:val="A3F803EC"/>
@@ -15827,7 +16565,7 @@
       </w:rPr>
     </w:lvl>
   </w:abstractNum>
-  <w:abstractNum w:abstractNumId="16" w15:restartNumberingAfterBreak="0">
+  <w:abstractNum w:abstractNumId="17" w15:restartNumberingAfterBreak="0">
     <w:nsid w:val="1EDE595F"/>
     <w:multiLevelType w:val="multilevel"/>
     <w:tmpl w:val="BF6AD79C"/>
@@ -15976,7 +16714,7 @@
       </w:rPr>
     </w:lvl>
   </w:abstractNum>
-  <w:abstractNum w:abstractNumId="17" w15:restartNumberingAfterBreak="0">
+  <w:abstractNum w:abstractNumId="18" w15:restartNumberingAfterBreak="0">
     <w:nsid w:val="1EFE2F11"/>
     <w:multiLevelType w:val="multilevel"/>
     <w:tmpl w:val="B196549C"/>
@@ -16089,7 +16827,7 @@
       </w:pPr>
     </w:lvl>
   </w:abstractNum>
-  <w:abstractNum w:abstractNumId="18" w15:restartNumberingAfterBreak="0">
+  <w:abstractNum w:abstractNumId="19" w15:restartNumberingAfterBreak="0">
     <w:nsid w:val="1F8018B4"/>
     <w:multiLevelType w:val="multilevel"/>
     <w:tmpl w:val="A8DCAD76"/>
@@ -16238,7 +16976,7 @@
       </w:rPr>
     </w:lvl>
   </w:abstractNum>
-  <w:abstractNum w:abstractNumId="19" w15:restartNumberingAfterBreak="0">
+  <w:abstractNum w:abstractNumId="20" w15:restartNumberingAfterBreak="0">
     <w:nsid w:val="212F4E95"/>
     <w:multiLevelType w:val="multilevel"/>
     <w:tmpl w:val="BAB8AD92"/>
@@ -16387,7 +17125,7 @@
       </w:rPr>
     </w:lvl>
   </w:abstractNum>
-  <w:abstractNum w:abstractNumId="20" w15:restartNumberingAfterBreak="0">
+  <w:abstractNum w:abstractNumId="21" w15:restartNumberingAfterBreak="0">
     <w:nsid w:val="24C71834"/>
     <w:multiLevelType w:val="multilevel"/>
     <w:tmpl w:val="751A09F2"/>
@@ -16504,7 +17242,7 @@
       </w:pPr>
     </w:lvl>
   </w:abstractNum>
-  <w:abstractNum w:abstractNumId="21" w15:restartNumberingAfterBreak="0">
+  <w:abstractNum w:abstractNumId="22" w15:restartNumberingAfterBreak="0">
     <w:nsid w:val="2782510F"/>
     <w:multiLevelType w:val="multilevel"/>
     <w:tmpl w:val="D4C044B8"/>
@@ -16653,7 +17391,7 @@
       </w:rPr>
     </w:lvl>
   </w:abstractNum>
-  <w:abstractNum w:abstractNumId="22" w15:restartNumberingAfterBreak="0">
+  <w:abstractNum w:abstractNumId="23" w15:restartNumberingAfterBreak="0">
     <w:nsid w:val="2AB93DBC"/>
     <w:multiLevelType w:val="multilevel"/>
     <w:tmpl w:val="4E28CD20"/>
@@ -16802,7 +17540,7 @@
       </w:rPr>
     </w:lvl>
   </w:abstractNum>
-  <w:abstractNum w:abstractNumId="23" w15:restartNumberingAfterBreak="0">
+  <w:abstractNum w:abstractNumId="24" w15:restartNumberingAfterBreak="0">
     <w:nsid w:val="2B5E6AC3"/>
     <w:multiLevelType w:val="multilevel"/>
     <w:tmpl w:val="0C766AC4"/>
@@ -16951,7 +17689,7 @@
       </w:rPr>
     </w:lvl>
   </w:abstractNum>
-  <w:abstractNum w:abstractNumId="24" w15:restartNumberingAfterBreak="0">
+  <w:abstractNum w:abstractNumId="25" w15:restartNumberingAfterBreak="0">
     <w:nsid w:val="2D717617"/>
     <w:multiLevelType w:val="multilevel"/>
     <w:tmpl w:val="5CE2BC50"/>
@@ -17100,7 +17838,7 @@
       </w:rPr>
     </w:lvl>
   </w:abstractNum>
-  <w:abstractNum w:abstractNumId="25" w15:restartNumberingAfterBreak="0">
+  <w:abstractNum w:abstractNumId="26" w15:restartNumberingAfterBreak="0">
     <w:nsid w:val="2D723287"/>
     <w:multiLevelType w:val="multilevel"/>
     <w:tmpl w:val="50622C0E"/>
@@ -17249,7 +17987,7 @@
       </w:rPr>
     </w:lvl>
   </w:abstractNum>
-  <w:abstractNum w:abstractNumId="26" w15:restartNumberingAfterBreak="0">
+  <w:abstractNum w:abstractNumId="27" w15:restartNumberingAfterBreak="0">
     <w:nsid w:val="2F324751"/>
     <w:multiLevelType w:val="multilevel"/>
     <w:tmpl w:val="756E7B54"/>
@@ -17398,7 +18136,7 @@
       </w:rPr>
     </w:lvl>
   </w:abstractNum>
-  <w:abstractNum w:abstractNumId="27" w15:restartNumberingAfterBreak="0">
+  <w:abstractNum w:abstractNumId="28" w15:restartNumberingAfterBreak="0">
     <w:nsid w:val="30240170"/>
     <w:multiLevelType w:val="multilevel"/>
     <w:tmpl w:val="930A82F4"/>
@@ -17511,7 +18249,7 @@
       </w:pPr>
     </w:lvl>
   </w:abstractNum>
-  <w:abstractNum w:abstractNumId="28" w15:restartNumberingAfterBreak="0">
+  <w:abstractNum w:abstractNumId="29" w15:restartNumberingAfterBreak="0">
     <w:nsid w:val="315D0B42"/>
     <w:multiLevelType w:val="multilevel"/>
     <w:tmpl w:val="3A1CD770"/>
@@ -17628,7 +18366,7 @@
       </w:pPr>
     </w:lvl>
   </w:abstractNum>
-  <w:abstractNum w:abstractNumId="29" w15:restartNumberingAfterBreak="0">
+  <w:abstractNum w:abstractNumId="30" w15:restartNumberingAfterBreak="0">
     <w:nsid w:val="365F2916"/>
     <w:multiLevelType w:val="multilevel"/>
     <w:tmpl w:val="D2CEAE9E"/>
@@ -17741,7 +18479,7 @@
       </w:pPr>
     </w:lvl>
   </w:abstractNum>
-  <w:abstractNum w:abstractNumId="30" w15:restartNumberingAfterBreak="0">
+  <w:abstractNum w:abstractNumId="31" w15:restartNumberingAfterBreak="0">
     <w:nsid w:val="3B5C6D5C"/>
     <w:multiLevelType w:val="multilevel"/>
     <w:tmpl w:val="7B82A744"/>
@@ -17890,7 +18628,7 @@
       </w:rPr>
     </w:lvl>
   </w:abstractNum>
-  <w:abstractNum w:abstractNumId="31" w15:restartNumberingAfterBreak="0">
+  <w:abstractNum w:abstractNumId="32" w15:restartNumberingAfterBreak="0">
     <w:nsid w:val="3DEA7930"/>
     <w:multiLevelType w:val="multilevel"/>
     <w:tmpl w:val="CDE8D8C2"/>
@@ -18003,7 +18741,156 @@
       </w:pPr>
     </w:lvl>
   </w:abstractNum>
-  <w:abstractNum w:abstractNumId="32" w15:restartNumberingAfterBreak="0">
+  <w:abstractNum w:abstractNumId="33" w15:restartNumberingAfterBreak="0">
+    <w:nsid w:val="3FBA7ACC"/>
+    <w:multiLevelType w:val="multilevel"/>
+    <w:tmpl w:val="858A9420"/>
+    <w:lvl w:ilvl="0">
+      <w:start w:val="1"/>
+      <w:numFmt w:val="bullet"/>
+      <w:lvlText w:val=""/>
+      <w:lvlJc w:val="left"/>
+      <w:pPr>
+        <w:tabs>
+          <w:tab w:val="num" w:pos="720"/>
+        </w:tabs>
+        <w:ind w:left="720" w:hanging="360"/>
+      </w:pPr>
+      <w:rPr>
+        <w:rFonts w:ascii="Symbol" w:hAnsi="Symbol" w:hint="default"/>
+        <w:sz w:val="20"/>
+      </w:rPr>
+    </w:lvl>
+    <w:lvl w:ilvl="1" w:tentative="1">
+      <w:start w:val="1"/>
+      <w:numFmt w:val="bullet"/>
+      <w:lvlText w:val="o"/>
+      <w:lvlJc w:val="left"/>
+      <w:pPr>
+        <w:tabs>
+          <w:tab w:val="num" w:pos="1440"/>
+        </w:tabs>
+        <w:ind w:left="1440" w:hanging="360"/>
+      </w:pPr>
+      <w:rPr>
+        <w:rFonts w:ascii="Courier New" w:hAnsi="Courier New" w:hint="default"/>
+        <w:sz w:val="20"/>
+      </w:rPr>
+    </w:lvl>
+    <w:lvl w:ilvl="2" w:tentative="1">
+      <w:start w:val="1"/>
+      <w:numFmt w:val="bullet"/>
+      <w:lvlText w:val=""/>
+      <w:lvlJc w:val="left"/>
+      <w:pPr>
+        <w:tabs>
+          <w:tab w:val="num" w:pos="2160"/>
+        </w:tabs>
+        <w:ind w:left="2160" w:hanging="360"/>
+      </w:pPr>
+      <w:rPr>
+        <w:rFonts w:ascii="Wingdings" w:hAnsi="Wingdings" w:hint="default"/>
+        <w:sz w:val="20"/>
+      </w:rPr>
+    </w:lvl>
+    <w:lvl w:ilvl="3" w:tentative="1">
+      <w:start w:val="1"/>
+      <w:numFmt w:val="bullet"/>
+      <w:lvlText w:val=""/>
+      <w:lvlJc w:val="left"/>
+      <w:pPr>
+        <w:tabs>
+          <w:tab w:val="num" w:pos="2880"/>
+        </w:tabs>
+        <w:ind w:left="2880" w:hanging="360"/>
+      </w:pPr>
+      <w:rPr>
+        <w:rFonts w:ascii="Wingdings" w:hAnsi="Wingdings" w:hint="default"/>
+        <w:sz w:val="20"/>
+      </w:rPr>
+    </w:lvl>
+    <w:lvl w:ilvl="4" w:tentative="1">
+      <w:start w:val="1"/>
+      <w:numFmt w:val="bullet"/>
+      <w:lvlText w:val=""/>
+      <w:lvlJc w:val="left"/>
+      <w:pPr>
+        <w:tabs>
+          <w:tab w:val="num" w:pos="3600"/>
+        </w:tabs>
+        <w:ind w:left="3600" w:hanging="360"/>
+      </w:pPr>
+      <w:rPr>
+        <w:rFonts w:ascii="Wingdings" w:hAnsi="Wingdings" w:hint="default"/>
+        <w:sz w:val="20"/>
+      </w:rPr>
+    </w:lvl>
+    <w:lvl w:ilvl="5" w:tentative="1">
+      <w:start w:val="1"/>
+      <w:numFmt w:val="bullet"/>
+      <w:lvlText w:val=""/>
+      <w:lvlJc w:val="left"/>
+      <w:pPr>
+        <w:tabs>
+          <w:tab w:val="num" w:pos="4320"/>
+        </w:tabs>
+        <w:ind w:left="4320" w:hanging="360"/>
+      </w:pPr>
+      <w:rPr>
+        <w:rFonts w:ascii="Wingdings" w:hAnsi="Wingdings" w:hint="default"/>
+        <w:sz w:val="20"/>
+      </w:rPr>
+    </w:lvl>
+    <w:lvl w:ilvl="6" w:tentative="1">
+      <w:start w:val="1"/>
+      <w:numFmt w:val="bullet"/>
+      <w:lvlText w:val=""/>
+      <w:lvlJc w:val="left"/>
+      <w:pPr>
+        <w:tabs>
+          <w:tab w:val="num" w:pos="5040"/>
+        </w:tabs>
+        <w:ind w:left="5040" w:hanging="360"/>
+      </w:pPr>
+      <w:rPr>
+        <w:rFonts w:ascii="Wingdings" w:hAnsi="Wingdings" w:hint="default"/>
+        <w:sz w:val="20"/>
+      </w:rPr>
+    </w:lvl>
+    <w:lvl w:ilvl="7" w:tentative="1">
+      <w:start w:val="1"/>
+      <w:numFmt w:val="bullet"/>
+      <w:lvlText w:val=""/>
+      <w:lvlJc w:val="left"/>
+      <w:pPr>
+        <w:tabs>
+          <w:tab w:val="num" w:pos="5760"/>
+        </w:tabs>
+        <w:ind w:left="5760" w:hanging="360"/>
+      </w:pPr>
+      <w:rPr>
+        <w:rFonts w:ascii="Wingdings" w:hAnsi="Wingdings" w:hint="default"/>
+        <w:sz w:val="20"/>
+      </w:rPr>
+    </w:lvl>
+    <w:lvl w:ilvl="8" w:tentative="1">
+      <w:start w:val="1"/>
+      <w:numFmt w:val="bullet"/>
+      <w:lvlText w:val=""/>
+      <w:lvlJc w:val="left"/>
+      <w:pPr>
+        <w:tabs>
+          <w:tab w:val="num" w:pos="6480"/>
+        </w:tabs>
+        <w:ind w:left="6480" w:hanging="360"/>
+      </w:pPr>
+      <w:rPr>
+        <w:rFonts w:ascii="Wingdings" w:hAnsi="Wingdings" w:hint="default"/>
+        <w:sz w:val="20"/>
+      </w:rPr>
+    </w:lvl>
+  </w:abstractNum>
+  <w:abstractNum w:abstractNumId="34" w15:restartNumberingAfterBreak="0">
     <w:nsid w:val="41F346A6"/>
     <w:multiLevelType w:val="multilevel"/>
     <w:tmpl w:val="0A5E2C1C"/>
@@ -18152,7 +19039,7 @@
       </w:rPr>
     </w:lvl>
   </w:abstractNum>
-  <w:abstractNum w:abstractNumId="33" w15:restartNumberingAfterBreak="0">
+  <w:abstractNum w:abstractNumId="35" w15:restartNumberingAfterBreak="0">
     <w:nsid w:val="42951618"/>
     <w:multiLevelType w:val="multilevel"/>
     <w:tmpl w:val="BC746068"/>
@@ -18301,7 +19188,156 @@
       </w:rPr>
     </w:lvl>
   </w:abstractNum>
-  <w:abstractNum w:abstractNumId="34" w15:restartNumberingAfterBreak="0">
+  <w:abstractNum w:abstractNumId="36" w15:restartNumberingAfterBreak="0">
+    <w:nsid w:val="43457891"/>
+    <w:multiLevelType w:val="multilevel"/>
+    <w:tmpl w:val="4B509CD8"/>
+    <w:lvl w:ilvl="0">
+      <w:start w:val="1"/>
+      <w:numFmt w:val="bullet"/>
+      <w:lvlText w:val=""/>
+      <w:lvlJc w:val="left"/>
+      <w:pPr>
+        <w:tabs>
+          <w:tab w:val="num" w:pos="720"/>
+        </w:tabs>
+        <w:ind w:left="720" w:hanging="360"/>
+      </w:pPr>
+      <w:rPr>
+        <w:rFonts w:ascii="Symbol" w:hAnsi="Symbol" w:hint="default"/>
+        <w:sz w:val="20"/>
+      </w:rPr>
+    </w:lvl>
+    <w:lvl w:ilvl="1" w:tentative="1">
+      <w:start w:val="1"/>
+      <w:numFmt w:val="bullet"/>
+      <w:lvlText w:val="o"/>
+      <w:lvlJc w:val="left"/>
+      <w:pPr>
+        <w:tabs>
+          <w:tab w:val="num" w:pos="1440"/>
+        </w:tabs>
+        <w:ind w:left="1440" w:hanging="360"/>
+      </w:pPr>
+      <w:rPr>
+        <w:rFonts w:ascii="Courier New" w:hAnsi="Courier New" w:hint="default"/>
+        <w:sz w:val="20"/>
+      </w:rPr>
+    </w:lvl>
+    <w:lvl w:ilvl="2" w:tentative="1">
+      <w:start w:val="1"/>
+      <w:numFmt w:val="bullet"/>
+      <w:lvlText w:val=""/>
+      <w:lvlJc w:val="left"/>
+      <w:pPr>
+        <w:tabs>
+          <w:tab w:val="num" w:pos="2160"/>
+        </w:tabs>
+        <w:ind w:left="2160" w:hanging="360"/>
+      </w:pPr>
+      <w:rPr>
+        <w:rFonts w:ascii="Wingdings" w:hAnsi="Wingdings" w:hint="default"/>
+        <w:sz w:val="20"/>
+      </w:rPr>
+    </w:lvl>
+    <w:lvl w:ilvl="3" w:tentative="1">
+      <w:start w:val="1"/>
+      <w:numFmt w:val="bullet"/>
+      <w:lvlText w:val=""/>
+      <w:lvlJc w:val="left"/>
+      <w:pPr>
+        <w:tabs>
+          <w:tab w:val="num" w:pos="2880"/>
+        </w:tabs>
+        <w:ind w:left="2880" w:hanging="360"/>
+      </w:pPr>
+      <w:rPr>
+        <w:rFonts w:ascii="Wingdings" w:hAnsi="Wingdings" w:hint="default"/>
+        <w:sz w:val="20"/>
+      </w:rPr>
+    </w:lvl>
+    <w:lvl w:ilvl="4" w:tentative="1">
+      <w:start w:val="1"/>
+      <w:numFmt w:val="bullet"/>
+      <w:lvlText w:val=""/>
+      <w:lvlJc w:val="left"/>
+      <w:pPr>
+        <w:tabs>
+          <w:tab w:val="num" w:pos="3600"/>
+        </w:tabs>
+        <w:ind w:left="3600" w:hanging="360"/>
+      </w:pPr>
+      <w:rPr>
+        <w:rFonts w:ascii="Wingdings" w:hAnsi="Wingdings" w:hint="default"/>
+        <w:sz w:val="20"/>
+      </w:rPr>
+    </w:lvl>
+    <w:lvl w:ilvl="5" w:tentative="1">
+      <w:start w:val="1"/>
+      <w:numFmt w:val="bullet"/>
+      <w:lvlText w:val=""/>
+      <w:lvlJc w:val="left"/>
+      <w:pPr>
+        <w:tabs>
+          <w:tab w:val="num" w:pos="4320"/>
+        </w:tabs>
+        <w:ind w:left="4320" w:hanging="360"/>
+      </w:pPr>
+      <w:rPr>
+        <w:rFonts w:ascii="Wingdings" w:hAnsi="Wingdings" w:hint="default"/>
+        <w:sz w:val="20"/>
+      </w:rPr>
+    </w:lvl>
+    <w:lvl w:ilvl="6" w:tentative="1">
+      <w:start w:val="1"/>
+      <w:numFmt w:val="bullet"/>
+      <w:lvlText w:val=""/>
+      <w:lvlJc w:val="left"/>
+      <w:pPr>
+        <w:tabs>
+          <w:tab w:val="num" w:pos="5040"/>
+        </w:tabs>
+        <w:ind w:left="5040" w:hanging="360"/>
+      </w:pPr>
+      <w:rPr>
+        <w:rFonts w:ascii="Wingdings" w:hAnsi="Wingdings" w:hint="default"/>
+        <w:sz w:val="20"/>
+      </w:rPr>
+    </w:lvl>
+    <w:lvl w:ilvl="7" w:tentative="1">
+      <w:start w:val="1"/>
+      <w:numFmt w:val="bullet"/>
+      <w:lvlText w:val=""/>
+      <w:lvlJc w:val="left"/>
+      <w:pPr>
+        <w:tabs>
+          <w:tab w:val="num" w:pos="5760"/>
+        </w:tabs>
+        <w:ind w:left="5760" w:hanging="360"/>
+      </w:pPr>
+      <w:rPr>
+        <w:rFonts w:ascii="Wingdings" w:hAnsi="Wingdings" w:hint="default"/>
+        <w:sz w:val="20"/>
+      </w:rPr>
+    </w:lvl>
+    <w:lvl w:ilvl="8" w:tentative="1">
+      <w:start w:val="1"/>
+      <w:numFmt w:val="bullet"/>
+      <w:lvlText w:val=""/>
+      <w:lvlJc w:val="left"/>
+      <w:pPr>
+        <w:tabs>
+          <w:tab w:val="num" w:pos="6480"/>
+        </w:tabs>
+        <w:ind w:left="6480" w:hanging="360"/>
+      </w:pPr>
+      <w:rPr>
+        <w:rFonts w:ascii="Wingdings" w:hAnsi="Wingdings" w:hint="default"/>
+        <w:sz w:val="20"/>
+      </w:rPr>
+    </w:lvl>
+  </w:abstractNum>
+  <w:abstractNum w:abstractNumId="37" w15:restartNumberingAfterBreak="0">
     <w:nsid w:val="435A050C"/>
     <w:multiLevelType w:val="multilevel"/>
     <w:tmpl w:val="86ACDD84"/>
@@ -18414,7 +19450,7 @@
       </w:pPr>
     </w:lvl>
   </w:abstractNum>
-  <w:abstractNum w:abstractNumId="35" w15:restartNumberingAfterBreak="0">
+  <w:abstractNum w:abstractNumId="38" w15:restartNumberingAfterBreak="0">
     <w:nsid w:val="491B629E"/>
     <w:multiLevelType w:val="multilevel"/>
     <w:tmpl w:val="22E05ABC"/>
@@ -18531,7 +19567,7 @@
       </w:pPr>
     </w:lvl>
   </w:abstractNum>
-  <w:abstractNum w:abstractNumId="36" w15:restartNumberingAfterBreak="0">
+  <w:abstractNum w:abstractNumId="39" w15:restartNumberingAfterBreak="0">
     <w:nsid w:val="4BF41EA8"/>
     <w:multiLevelType w:val="multilevel"/>
     <w:tmpl w:val="7A7454EE"/>
@@ -18680,7 +19716,7 @@
       </w:rPr>
     </w:lvl>
   </w:abstractNum>
-  <w:abstractNum w:abstractNumId="37" w15:restartNumberingAfterBreak="0">
+  <w:abstractNum w:abstractNumId="40" w15:restartNumberingAfterBreak="0">
     <w:nsid w:val="4E9D2CF3"/>
     <w:multiLevelType w:val="multilevel"/>
     <w:tmpl w:val="34FCEDD6"/>
@@ -18793,7 +19829,7 @@
       </w:pPr>
     </w:lvl>
   </w:abstractNum>
-  <w:abstractNum w:abstractNumId="38" w15:restartNumberingAfterBreak="0">
+  <w:abstractNum w:abstractNumId="41" w15:restartNumberingAfterBreak="0">
     <w:nsid w:val="4EBB1D50"/>
     <w:multiLevelType w:val="multilevel"/>
     <w:tmpl w:val="7AD6D33E"/>
@@ -18942,7 +19978,7 @@
       </w:rPr>
     </w:lvl>
   </w:abstractNum>
-  <w:abstractNum w:abstractNumId="39" w15:restartNumberingAfterBreak="0">
+  <w:abstractNum w:abstractNumId="42" w15:restartNumberingAfterBreak="0">
     <w:nsid w:val="4F1B0570"/>
     <w:multiLevelType w:val="multilevel"/>
     <w:tmpl w:val="96F83EE8"/>
@@ -19091,7 +20127,156 @@
       </w:rPr>
     </w:lvl>
   </w:abstractNum>
-  <w:abstractNum w:abstractNumId="40" w15:restartNumberingAfterBreak="0">
+  <w:abstractNum w:abstractNumId="43" w15:restartNumberingAfterBreak="0">
+    <w:nsid w:val="567919D0"/>
+    <w:multiLevelType w:val="multilevel"/>
+    <w:tmpl w:val="DACC4FA4"/>
+    <w:lvl w:ilvl="0">
+      <w:start w:val="1"/>
+      <w:numFmt w:val="bullet"/>
+      <w:lvlText w:val=""/>
+      <w:lvlJc w:val="left"/>
+      <w:pPr>
+        <w:tabs>
+          <w:tab w:val="num" w:pos="720"/>
+        </w:tabs>
+        <w:ind w:left="720" w:hanging="360"/>
+      </w:pPr>
+      <w:rPr>
+        <w:rFonts w:ascii="Symbol" w:hAnsi="Symbol" w:hint="default"/>
+        <w:sz w:val="20"/>
+      </w:rPr>
+    </w:lvl>
+    <w:lvl w:ilvl="1" w:tentative="1">
+      <w:start w:val="1"/>
+      <w:numFmt w:val="bullet"/>
+      <w:lvlText w:val="o"/>
+      <w:lvlJc w:val="left"/>
+      <w:pPr>
+        <w:tabs>
+          <w:tab w:val="num" w:pos="1440"/>
+        </w:tabs>
+        <w:ind w:left="1440" w:hanging="360"/>
+      </w:pPr>
+      <w:rPr>
+        <w:rFonts w:ascii="Courier New" w:hAnsi="Courier New" w:hint="default"/>
+        <w:sz w:val="20"/>
+      </w:rPr>
+    </w:lvl>
+    <w:lvl w:ilvl="2" w:tentative="1">
+      <w:start w:val="1"/>
+      <w:numFmt w:val="bullet"/>
+      <w:lvlText w:val=""/>
+      <w:lvlJc w:val="left"/>
+      <w:pPr>
+        <w:tabs>
+          <w:tab w:val="num" w:pos="2160"/>
+        </w:tabs>
+        <w:ind w:left="2160" w:hanging="360"/>
+      </w:pPr>
+      <w:rPr>
+        <w:rFonts w:ascii="Wingdings" w:hAnsi="Wingdings" w:hint="default"/>
+        <w:sz w:val="20"/>
+      </w:rPr>
+    </w:lvl>
+    <w:lvl w:ilvl="3" w:tentative="1">
+      <w:start w:val="1"/>
+      <w:numFmt w:val="bullet"/>
+      <w:lvlText w:val=""/>
+      <w:lvlJc w:val="left"/>
+      <w:pPr>
+        <w:tabs>
+          <w:tab w:val="num" w:pos="2880"/>
+        </w:tabs>
+        <w:ind w:left="2880" w:hanging="360"/>
+      </w:pPr>
+      <w:rPr>
+        <w:rFonts w:ascii="Wingdings" w:hAnsi="Wingdings" w:hint="default"/>
+        <w:sz w:val="20"/>
+      </w:rPr>
+    </w:lvl>
+    <w:lvl w:ilvl="4" w:tentative="1">
+      <w:start w:val="1"/>
+      <w:numFmt w:val="bullet"/>
+      <w:lvlText w:val=""/>
+      <w:lvlJc w:val="left"/>
+      <w:pPr>
+        <w:tabs>
+          <w:tab w:val="num" w:pos="3600"/>
+        </w:tabs>
+        <w:ind w:left="3600" w:hanging="360"/>
+      </w:pPr>
+      <w:rPr>
+        <w:rFonts w:ascii="Wingdings" w:hAnsi="Wingdings" w:hint="default"/>
+        <w:sz w:val="20"/>
+      </w:rPr>
+    </w:lvl>
+    <w:lvl w:ilvl="5" w:tentative="1">
+      <w:start w:val="1"/>
+      <w:numFmt w:val="bullet"/>
+      <w:lvlText w:val=""/>
+      <w:lvlJc w:val="left"/>
+      <w:pPr>
+        <w:tabs>
+          <w:tab w:val="num" w:pos="4320"/>
+        </w:tabs>
+        <w:ind w:left="4320" w:hanging="360"/>
+      </w:pPr>
+      <w:rPr>
+        <w:rFonts w:ascii="Wingdings" w:hAnsi="Wingdings" w:hint="default"/>
+        <w:sz w:val="20"/>
+      </w:rPr>
+    </w:lvl>
+    <w:lvl w:ilvl="6" w:tentative="1">
+      <w:start w:val="1"/>
+      <w:numFmt w:val="bullet"/>
+      <w:lvlText w:val=""/>
+      <w:lvlJc w:val="left"/>
+      <w:pPr>
+        <w:tabs>
+          <w:tab w:val="num" w:pos="5040"/>
+        </w:tabs>
+        <w:ind w:left="5040" w:hanging="360"/>
+      </w:pPr>
+      <w:rPr>
+        <w:rFonts w:ascii="Wingdings" w:hAnsi="Wingdings" w:hint="default"/>
+        <w:sz w:val="20"/>
+      </w:rPr>
+    </w:lvl>
+    <w:lvl w:ilvl="7" w:tentative="1">
+      <w:start w:val="1"/>
+      <w:numFmt w:val="bullet"/>
+      <w:lvlText w:val=""/>
+      <w:lvlJc w:val="left"/>
+      <w:pPr>
+        <w:tabs>
+          <w:tab w:val="num" w:pos="5760"/>
+        </w:tabs>
+        <w:ind w:left="5760" w:hanging="360"/>
+      </w:pPr>
+      <w:rPr>
+        <w:rFonts w:ascii="Wingdings" w:hAnsi="Wingdings" w:hint="default"/>
+        <w:sz w:val="20"/>
+      </w:rPr>
+    </w:lvl>
+    <w:lvl w:ilvl="8" w:tentative="1">
+      <w:start w:val="1"/>
+      <w:numFmt w:val="bullet"/>
+      <w:lvlText w:val=""/>
+      <w:lvlJc w:val="left"/>
+      <w:pPr>
+        <w:tabs>
+          <w:tab w:val="num" w:pos="6480"/>
+        </w:tabs>
+        <w:ind w:left="6480" w:hanging="360"/>
+      </w:pPr>
+      <w:rPr>
+        <w:rFonts w:ascii="Wingdings" w:hAnsi="Wingdings" w:hint="default"/>
+        <w:sz w:val="20"/>
+      </w:rPr>
+    </w:lvl>
+  </w:abstractNum>
+  <w:abstractNum w:abstractNumId="44" w15:restartNumberingAfterBreak="0">
     <w:nsid w:val="56CF0545"/>
     <w:multiLevelType w:val="multilevel"/>
     <w:tmpl w:val="A1D2839C"/>
@@ -19240,7 +20425,7 @@
       </w:rPr>
     </w:lvl>
   </w:abstractNum>
-  <w:abstractNum w:abstractNumId="41" w15:restartNumberingAfterBreak="0">
+  <w:abstractNum w:abstractNumId="45" w15:restartNumberingAfterBreak="0">
     <w:nsid w:val="5A344FA1"/>
     <w:multiLevelType w:val="multilevel"/>
     <w:tmpl w:val="422E2BC6"/>
@@ -19389,7 +20574,7 @@
       </w:rPr>
     </w:lvl>
   </w:abstractNum>
-  <w:abstractNum w:abstractNumId="42" w15:restartNumberingAfterBreak="0">
+  <w:abstractNum w:abstractNumId="46" w15:restartNumberingAfterBreak="0">
     <w:nsid w:val="5A3C7BBB"/>
     <w:multiLevelType w:val="multilevel"/>
     <w:tmpl w:val="EF46F78E"/>
@@ -19538,7 +20723,7 @@
       </w:rPr>
     </w:lvl>
   </w:abstractNum>
-  <w:abstractNum w:abstractNumId="43" w15:restartNumberingAfterBreak="0">
+  <w:abstractNum w:abstractNumId="47" w15:restartNumberingAfterBreak="0">
     <w:nsid w:val="5B730CA9"/>
     <w:multiLevelType w:val="multilevel"/>
     <w:tmpl w:val="D3D8849E"/>
@@ -19687,7 +20872,7 @@
       </w:rPr>
     </w:lvl>
   </w:abstractNum>
-  <w:abstractNum w:abstractNumId="44" w15:restartNumberingAfterBreak="0">
+  <w:abstractNum w:abstractNumId="48" w15:restartNumberingAfterBreak="0">
     <w:nsid w:val="5E7744FB"/>
     <w:multiLevelType w:val="multilevel"/>
     <w:tmpl w:val="1334FC84"/>
@@ -19800,7 +20985,7 @@
       </w:pPr>
     </w:lvl>
   </w:abstractNum>
-  <w:abstractNum w:abstractNumId="45" w15:restartNumberingAfterBreak="0">
+  <w:abstractNum w:abstractNumId="49" w15:restartNumberingAfterBreak="0">
     <w:nsid w:val="600C06C7"/>
     <w:multiLevelType w:val="multilevel"/>
     <w:tmpl w:val="67DCCBB4"/>
@@ -19949,7 +21134,7 @@
       </w:rPr>
     </w:lvl>
   </w:abstractNum>
-  <w:abstractNum w:abstractNumId="46" w15:restartNumberingAfterBreak="0">
+  <w:abstractNum w:abstractNumId="50" w15:restartNumberingAfterBreak="0">
     <w:nsid w:val="603F2DDB"/>
     <w:multiLevelType w:val="multilevel"/>
     <w:tmpl w:val="EA66EE86"/>
@@ -20098,7 +21283,7 @@
       </w:rPr>
     </w:lvl>
   </w:abstractNum>
-  <w:abstractNum w:abstractNumId="47" w15:restartNumberingAfterBreak="0">
+  <w:abstractNum w:abstractNumId="51" w15:restartNumberingAfterBreak="0">
     <w:nsid w:val="60B13818"/>
     <w:multiLevelType w:val="multilevel"/>
     <w:tmpl w:val="5BF8A6D2"/>
@@ -20247,7 +21432,7 @@
       </w:rPr>
     </w:lvl>
   </w:abstractNum>
-  <w:abstractNum w:abstractNumId="48" w15:restartNumberingAfterBreak="0">
+  <w:abstractNum w:abstractNumId="52" w15:restartNumberingAfterBreak="0">
     <w:nsid w:val="61D85A0D"/>
     <w:multiLevelType w:val="multilevel"/>
     <w:tmpl w:val="EA962008"/>
@@ -20396,7 +21581,156 @@
       </w:rPr>
     </w:lvl>
   </w:abstractNum>
-  <w:abstractNum w:abstractNumId="49" w15:restartNumberingAfterBreak="0">
+  <w:abstractNum w:abstractNumId="53" w15:restartNumberingAfterBreak="0">
+    <w:nsid w:val="62B51288"/>
+    <w:multiLevelType w:val="multilevel"/>
+    <w:tmpl w:val="1D20A348"/>
+    <w:lvl w:ilvl="0">
+      <w:start w:val="1"/>
+      <w:numFmt w:val="bullet"/>
+      <w:lvlText w:val=""/>
+      <w:lvlJc w:val="left"/>
+      <w:pPr>
+        <w:tabs>
+          <w:tab w:val="num" w:pos="720"/>
+        </w:tabs>
+        <w:ind w:left="720" w:hanging="360"/>
+      </w:pPr>
+      <w:rPr>
+        <w:rFonts w:ascii="Symbol" w:hAnsi="Symbol" w:hint="default"/>
+        <w:sz w:val="20"/>
+      </w:rPr>
+    </w:lvl>
+    <w:lvl w:ilvl="1" w:tentative="1">
+      <w:start w:val="1"/>
+      <w:numFmt w:val="bullet"/>
+      <w:lvlText w:val="o"/>
+      <w:lvlJc w:val="left"/>
+      <w:pPr>
+        <w:tabs>
+          <w:tab w:val="num" w:pos="1440"/>
+        </w:tabs>
+        <w:ind w:left="1440" w:hanging="360"/>
+      </w:pPr>
+      <w:rPr>
+        <w:rFonts w:ascii="Courier New" w:hAnsi="Courier New" w:hint="default"/>
+        <w:sz w:val="20"/>
+      </w:rPr>
+    </w:lvl>
+    <w:lvl w:ilvl="2" w:tentative="1">
+      <w:start w:val="1"/>
+      <w:numFmt w:val="bullet"/>
+      <w:lvlText w:val=""/>
+      <w:lvlJc w:val="left"/>
+      <w:pPr>
+        <w:tabs>
+          <w:tab w:val="num" w:pos="2160"/>
+        </w:tabs>
+        <w:ind w:left="2160" w:hanging="360"/>
+      </w:pPr>
+      <w:rPr>
+        <w:rFonts w:ascii="Wingdings" w:hAnsi="Wingdings" w:hint="default"/>
+        <w:sz w:val="20"/>
+      </w:rPr>
+    </w:lvl>
+    <w:lvl w:ilvl="3" w:tentative="1">
+      <w:start w:val="1"/>
+      <w:numFmt w:val="bullet"/>
+      <w:lvlText w:val=""/>
+      <w:lvlJc w:val="left"/>
+      <w:pPr>
+        <w:tabs>
+          <w:tab w:val="num" w:pos="2880"/>
+        </w:tabs>
+        <w:ind w:left="2880" w:hanging="360"/>
+      </w:pPr>
+      <w:rPr>
+        <w:rFonts w:ascii="Wingdings" w:hAnsi="Wingdings" w:hint="default"/>
+        <w:sz w:val="20"/>
+      </w:rPr>
+    </w:lvl>
+    <w:lvl w:ilvl="4" w:tentative="1">
+      <w:start w:val="1"/>
+      <w:numFmt w:val="bullet"/>
+      <w:lvlText w:val=""/>
+      <w:lvlJc w:val="left"/>
+      <w:pPr>
+        <w:tabs>
+          <w:tab w:val="num" w:pos="3600"/>
+        </w:tabs>
+        <w:ind w:left="3600" w:hanging="360"/>
+      </w:pPr>
+      <w:rPr>
+        <w:rFonts w:ascii="Wingdings" w:hAnsi="Wingdings" w:hint="default"/>
+        <w:sz w:val="20"/>
+      </w:rPr>
+    </w:lvl>
+    <w:lvl w:ilvl="5" w:tentative="1">
+      <w:start w:val="1"/>
+      <w:numFmt w:val="bullet"/>
+      <w:lvlText w:val=""/>
+      <w:lvlJc w:val="left"/>
+      <w:pPr>
+        <w:tabs>
+          <w:tab w:val="num" w:pos="4320"/>
+        </w:tabs>
+        <w:ind w:left="4320" w:hanging="360"/>
+      </w:pPr>
+      <w:rPr>
+        <w:rFonts w:ascii="Wingdings" w:hAnsi="Wingdings" w:hint="default"/>
+        <w:sz w:val="20"/>
+      </w:rPr>
+    </w:lvl>
+    <w:lvl w:ilvl="6" w:tentative="1">
+      <w:start w:val="1"/>
+      <w:numFmt w:val="bullet"/>
+      <w:lvlText w:val=""/>
+      <w:lvlJc w:val="left"/>
+      <w:pPr>
+        <w:tabs>
+          <w:tab w:val="num" w:pos="5040"/>
+        </w:tabs>
+        <w:ind w:left="5040" w:hanging="360"/>
+      </w:pPr>
+      <w:rPr>
+        <w:rFonts w:ascii="Wingdings" w:hAnsi="Wingdings" w:hint="default"/>
+        <w:sz w:val="20"/>
+      </w:rPr>
+    </w:lvl>
+    <w:lvl w:ilvl="7" w:tentative="1">
+      <w:start w:val="1"/>
+      <w:numFmt w:val="bullet"/>
+      <w:lvlText w:val=""/>
+      <w:lvlJc w:val="left"/>
+      <w:pPr>
+        <w:tabs>
+          <w:tab w:val="num" w:pos="5760"/>
+        </w:tabs>
+        <w:ind w:left="5760" w:hanging="360"/>
+      </w:pPr>
+      <w:rPr>
+        <w:rFonts w:ascii="Wingdings" w:hAnsi="Wingdings" w:hint="default"/>
+        <w:sz w:val="20"/>
+      </w:rPr>
+    </w:lvl>
+    <w:lvl w:ilvl="8" w:tentative="1">
+      <w:start w:val="1"/>
+      <w:numFmt w:val="bullet"/>
+      <w:lvlText w:val=""/>
+      <w:lvlJc w:val="left"/>
+      <w:pPr>
+        <w:tabs>
+          <w:tab w:val="num" w:pos="6480"/>
+        </w:tabs>
+        <w:ind w:left="6480" w:hanging="360"/>
+      </w:pPr>
+      <w:rPr>
+        <w:rFonts w:ascii="Wingdings" w:hAnsi="Wingdings" w:hint="default"/>
+        <w:sz w:val="20"/>
+      </w:rPr>
+    </w:lvl>
+  </w:abstractNum>
+  <w:abstractNum w:abstractNumId="54" w15:restartNumberingAfterBreak="0">
     <w:nsid w:val="63BB5562"/>
     <w:multiLevelType w:val="multilevel"/>
     <w:tmpl w:val="C6A06DF2"/>
@@ -20545,7 +21879,7 @@
       </w:rPr>
     </w:lvl>
   </w:abstractNum>
-  <w:abstractNum w:abstractNumId="50" w15:restartNumberingAfterBreak="0">
+  <w:abstractNum w:abstractNumId="55" w15:restartNumberingAfterBreak="0">
     <w:nsid w:val="655D7C5B"/>
     <w:multiLevelType w:val="multilevel"/>
     <w:tmpl w:val="0C5A49EC"/>
@@ -20694,7 +22028,7 @@
       </w:rPr>
     </w:lvl>
   </w:abstractNum>
-  <w:abstractNum w:abstractNumId="51" w15:restartNumberingAfterBreak="0">
+  <w:abstractNum w:abstractNumId="56" w15:restartNumberingAfterBreak="0">
     <w:nsid w:val="66AF01BF"/>
     <w:multiLevelType w:val="multilevel"/>
     <w:tmpl w:val="3E721ED6"/>
@@ -20843,7 +22177,7 @@
       </w:rPr>
     </w:lvl>
   </w:abstractNum>
-  <w:abstractNum w:abstractNumId="52" w15:restartNumberingAfterBreak="0">
+  <w:abstractNum w:abstractNumId="57" w15:restartNumberingAfterBreak="0">
     <w:nsid w:val="67CD77BD"/>
     <w:multiLevelType w:val="hybridMultilevel"/>
     <w:tmpl w:val="CF849A5E"/>
@@ -20929,7 +22263,7 @@
       </w:pPr>
     </w:lvl>
   </w:abstractNum>
-  <w:abstractNum w:abstractNumId="53" w15:restartNumberingAfterBreak="0">
+  <w:abstractNum w:abstractNumId="58" w15:restartNumberingAfterBreak="0">
     <w:nsid w:val="6947155B"/>
     <w:multiLevelType w:val="multilevel"/>
     <w:tmpl w:val="E9782546"/>
@@ -21078,7 +22412,7 @@
       </w:rPr>
     </w:lvl>
   </w:abstractNum>
-  <w:abstractNum w:abstractNumId="54" w15:restartNumberingAfterBreak="0">
+  <w:abstractNum w:abstractNumId="59" w15:restartNumberingAfterBreak="0">
     <w:nsid w:val="6C4B505E"/>
     <w:multiLevelType w:val="multilevel"/>
     <w:tmpl w:val="F66ACE9E"/>
@@ -21227,7 +22561,7 @@
       </w:rPr>
     </w:lvl>
   </w:abstractNum>
-  <w:abstractNum w:abstractNumId="55" w15:restartNumberingAfterBreak="0">
+  <w:abstractNum w:abstractNumId="60" w15:restartNumberingAfterBreak="0">
     <w:nsid w:val="6D00642C"/>
     <w:multiLevelType w:val="multilevel"/>
     <w:tmpl w:val="536A5DA6"/>
@@ -21376,7 +22710,7 @@
       </w:rPr>
     </w:lvl>
   </w:abstractNum>
-  <w:abstractNum w:abstractNumId="56" w15:restartNumberingAfterBreak="0">
+  <w:abstractNum w:abstractNumId="61" w15:restartNumberingAfterBreak="0">
     <w:nsid w:val="6DC5760F"/>
     <w:multiLevelType w:val="multilevel"/>
     <w:tmpl w:val="B8925CA8"/>
@@ -21525,7 +22859,7 @@
       </w:rPr>
     </w:lvl>
   </w:abstractNum>
-  <w:abstractNum w:abstractNumId="57" w15:restartNumberingAfterBreak="0">
+  <w:abstractNum w:abstractNumId="62" w15:restartNumberingAfterBreak="0">
     <w:nsid w:val="6DFF1DEB"/>
     <w:multiLevelType w:val="multilevel"/>
     <w:tmpl w:val="15688F3C"/>
@@ -21674,7 +23008,7 @@
       </w:rPr>
     </w:lvl>
   </w:abstractNum>
-  <w:abstractNum w:abstractNumId="58" w15:restartNumberingAfterBreak="0">
+  <w:abstractNum w:abstractNumId="63" w15:restartNumberingAfterBreak="0">
     <w:nsid w:val="6E797961"/>
     <w:multiLevelType w:val="multilevel"/>
     <w:tmpl w:val="7CB0EFE8"/>
@@ -21823,7 +23157,7 @@
       </w:rPr>
     </w:lvl>
   </w:abstractNum>
-  <w:abstractNum w:abstractNumId="59" w15:restartNumberingAfterBreak="0">
+  <w:abstractNum w:abstractNumId="64" w15:restartNumberingAfterBreak="0">
     <w:nsid w:val="6FA1548A"/>
     <w:multiLevelType w:val="multilevel"/>
     <w:tmpl w:val="10EC9C34"/>
@@ -21972,7 +23306,7 @@
       </w:rPr>
     </w:lvl>
   </w:abstractNum>
-  <w:abstractNum w:abstractNumId="60" w15:restartNumberingAfterBreak="0">
+  <w:abstractNum w:abstractNumId="65" w15:restartNumberingAfterBreak="0">
     <w:nsid w:val="702D41FD"/>
     <w:multiLevelType w:val="multilevel"/>
     <w:tmpl w:val="888E1B5E"/>
@@ -22121,7 +23455,7 @@
       </w:rPr>
     </w:lvl>
   </w:abstractNum>
-  <w:abstractNum w:abstractNumId="61" w15:restartNumberingAfterBreak="0">
+  <w:abstractNum w:abstractNumId="66" w15:restartNumberingAfterBreak="0">
     <w:nsid w:val="73B9525F"/>
     <w:multiLevelType w:val="multilevel"/>
     <w:tmpl w:val="793A1218"/>
@@ -22270,7 +23604,7 @@
       </w:rPr>
     </w:lvl>
   </w:abstractNum>
-  <w:abstractNum w:abstractNumId="62" w15:restartNumberingAfterBreak="0">
+  <w:abstractNum w:abstractNumId="67" w15:restartNumberingAfterBreak="0">
     <w:nsid w:val="76014BE8"/>
     <w:multiLevelType w:val="multilevel"/>
     <w:tmpl w:val="7486B368"/>
@@ -22419,7 +23753,7 @@
       </w:rPr>
     </w:lvl>
   </w:abstractNum>
-  <w:abstractNum w:abstractNumId="63" w15:restartNumberingAfterBreak="0">
+  <w:abstractNum w:abstractNumId="68" w15:restartNumberingAfterBreak="0">
     <w:nsid w:val="795B71C1"/>
     <w:multiLevelType w:val="multilevel"/>
     <w:tmpl w:val="906E43F8"/>
@@ -22536,7 +23870,7 @@
       </w:pPr>
     </w:lvl>
   </w:abstractNum>
-  <w:abstractNum w:abstractNumId="64" w15:restartNumberingAfterBreak="0">
+  <w:abstractNum w:abstractNumId="69" w15:restartNumberingAfterBreak="0">
     <w:nsid w:val="7A4623A9"/>
     <w:multiLevelType w:val="multilevel"/>
     <w:tmpl w:val="6F545352"/>
@@ -22685,7 +24019,7 @@
       </w:rPr>
     </w:lvl>
   </w:abstractNum>
-  <w:abstractNum w:abstractNumId="65" w15:restartNumberingAfterBreak="0">
+  <w:abstractNum w:abstractNumId="70" w15:restartNumberingAfterBreak="0">
     <w:nsid w:val="7AB13DB7"/>
     <w:multiLevelType w:val="multilevel"/>
     <w:tmpl w:val="BA62DDCE"/>
@@ -22834,7 +24168,7 @@
       </w:rPr>
     </w:lvl>
   </w:abstractNum>
-  <w:abstractNum w:abstractNumId="66" w15:restartNumberingAfterBreak="0">
+  <w:abstractNum w:abstractNumId="71" w15:restartNumberingAfterBreak="0">
     <w:nsid w:val="7C6051D7"/>
     <w:multiLevelType w:val="multilevel"/>
     <w:tmpl w:val="E96201A6"/>
@@ -22983,7 +24317,7 @@
       </w:rPr>
     </w:lvl>
   </w:abstractNum>
-  <w:abstractNum w:abstractNumId="67" w15:restartNumberingAfterBreak="0">
+  <w:abstractNum w:abstractNumId="72" w15:restartNumberingAfterBreak="0">
     <w:nsid w:val="7CE52FD5"/>
     <w:multiLevelType w:val="multilevel"/>
     <w:tmpl w:val="9ABEDB8C"/>
@@ -23133,208 +24467,223 @@
     </w:lvl>
   </w:abstractNum>
   <w:num w:numId="1" w16cid:durableId="2014800836">
+    <w:abstractNumId w:val="68"/>
+  </w:num>
+  <w:num w:numId="2" w16cid:durableId="746852877">
+    <w:abstractNumId w:val="13"/>
+  </w:num>
+  <w:num w:numId="3" w16cid:durableId="2060592255">
+    <w:abstractNumId w:val="21"/>
+  </w:num>
+  <w:num w:numId="4" w16cid:durableId="261651325">
+    <w:abstractNumId w:val="52"/>
+  </w:num>
+  <w:num w:numId="5" w16cid:durableId="1036156923">
+    <w:abstractNumId w:val="54"/>
+  </w:num>
+  <w:num w:numId="6" w16cid:durableId="1984000391">
+    <w:abstractNumId w:val="69"/>
+  </w:num>
+  <w:num w:numId="7" w16cid:durableId="1230917279">
+    <w:abstractNumId w:val="34"/>
+  </w:num>
+  <w:num w:numId="8" w16cid:durableId="21758527">
+    <w:abstractNumId w:val="64"/>
+  </w:num>
+  <w:num w:numId="9" w16cid:durableId="263921250">
     <w:abstractNumId w:val="63"/>
   </w:num>
-  <w:num w:numId="2" w16cid:durableId="746852877">
-    <w:abstractNumId w:val="12"/>
-  </w:num>
-  <w:num w:numId="3" w16cid:durableId="2060592255">
-    <w:abstractNumId w:val="20"/>
-  </w:num>
-  <w:num w:numId="4" w16cid:durableId="261651325">
-    <w:abstractNumId w:val="48"/>
-  </w:num>
-  <w:num w:numId="5" w16cid:durableId="1036156923">
-    <w:abstractNumId w:val="49"/>
-  </w:num>
-  <w:num w:numId="6" w16cid:durableId="1984000391">
-    <w:abstractNumId w:val="64"/>
-  </w:num>
-  <w:num w:numId="7" w16cid:durableId="1230917279">
-    <w:abstractNumId w:val="32"/>
-  </w:num>
-  <w:num w:numId="8" w16cid:durableId="21758527">
-    <w:abstractNumId w:val="59"/>
-  </w:num>
-  <w:num w:numId="9" w16cid:durableId="263921250">
-    <w:abstractNumId w:val="58"/>
-  </w:num>
   <w:num w:numId="10" w16cid:durableId="1851018938">
-    <w:abstractNumId w:val="14"/>
+    <w:abstractNumId w:val="15"/>
   </w:num>
   <w:num w:numId="11" w16cid:durableId="1999766343">
     <w:abstractNumId w:val="0"/>
   </w:num>
   <w:num w:numId="12" w16cid:durableId="1317875772">
-    <w:abstractNumId w:val="41"/>
+    <w:abstractNumId w:val="45"/>
   </w:num>
   <w:num w:numId="13" w16cid:durableId="1622228428">
     <w:abstractNumId w:val="2"/>
   </w:num>
   <w:num w:numId="14" w16cid:durableId="448206344">
-    <w:abstractNumId w:val="47"/>
+    <w:abstractNumId w:val="51"/>
   </w:num>
   <w:num w:numId="15" w16cid:durableId="260534498">
-    <w:abstractNumId w:val="18"/>
+    <w:abstractNumId w:val="19"/>
   </w:num>
   <w:num w:numId="16" w16cid:durableId="1358774380">
-    <w:abstractNumId w:val="9"/>
+    <w:abstractNumId w:val="10"/>
   </w:num>
   <w:num w:numId="17" w16cid:durableId="445202065">
-    <w:abstractNumId w:val="16"/>
+    <w:abstractNumId w:val="17"/>
   </w:num>
   <w:num w:numId="18" w16cid:durableId="980841552">
     <w:abstractNumId w:val="1"/>
   </w:num>
   <w:num w:numId="19" w16cid:durableId="239024662">
-    <w:abstractNumId w:val="43"/>
+    <w:abstractNumId w:val="47"/>
   </w:num>
   <w:num w:numId="20" w16cid:durableId="734666436">
-    <w:abstractNumId w:val="60"/>
+    <w:abstractNumId w:val="65"/>
   </w:num>
   <w:num w:numId="21" w16cid:durableId="99185902">
-    <w:abstractNumId w:val="67"/>
+    <w:abstractNumId w:val="72"/>
   </w:num>
   <w:num w:numId="22" w16cid:durableId="847597046">
     <w:abstractNumId w:val="6"/>
   </w:num>
   <w:num w:numId="23" w16cid:durableId="991063261">
-    <w:abstractNumId w:val="61"/>
+    <w:abstractNumId w:val="66"/>
   </w:num>
   <w:num w:numId="24" w16cid:durableId="984893825">
-    <w:abstractNumId w:val="66"/>
+    <w:abstractNumId w:val="71"/>
   </w:num>
   <w:num w:numId="25" w16cid:durableId="1740401613">
     <w:abstractNumId w:val="4"/>
   </w:num>
   <w:num w:numId="26" w16cid:durableId="1277714885">
-    <w:abstractNumId w:val="40"/>
+    <w:abstractNumId w:val="44"/>
   </w:num>
   <w:num w:numId="27" w16cid:durableId="371811951">
+    <w:abstractNumId w:val="60"/>
+  </w:num>
+  <w:num w:numId="28" w16cid:durableId="603265524">
+    <w:abstractNumId w:val="56"/>
+  </w:num>
+  <w:num w:numId="29" w16cid:durableId="789544856">
     <w:abstractNumId w:val="55"/>
   </w:num>
-  <w:num w:numId="28" w16cid:durableId="603265524">
-    <w:abstractNumId w:val="51"/>
-  </w:num>
-  <w:num w:numId="29" w16cid:durableId="789544856">
-    <w:abstractNumId w:val="50"/>
-  </w:num>
   <w:num w:numId="30" w16cid:durableId="1922565678">
-    <w:abstractNumId w:val="24"/>
+    <w:abstractNumId w:val="25"/>
   </w:num>
   <w:num w:numId="31" w16cid:durableId="1464693355">
-    <w:abstractNumId w:val="38"/>
+    <w:abstractNumId w:val="41"/>
   </w:num>
   <w:num w:numId="32" w16cid:durableId="478619775">
     <w:abstractNumId w:val="3"/>
   </w:num>
   <w:num w:numId="33" w16cid:durableId="1855656012">
-    <w:abstractNumId w:val="10"/>
+    <w:abstractNumId w:val="11"/>
   </w:num>
   <w:num w:numId="34" w16cid:durableId="457794808">
-    <w:abstractNumId w:val="53"/>
+    <w:abstractNumId w:val="58"/>
   </w:num>
   <w:num w:numId="35" w16cid:durableId="541214079">
-    <w:abstractNumId w:val="17"/>
+    <w:abstractNumId w:val="18"/>
   </w:num>
   <w:num w:numId="36" w16cid:durableId="1899776433">
-    <w:abstractNumId w:val="15"/>
+    <w:abstractNumId w:val="16"/>
   </w:num>
   <w:num w:numId="37" w16cid:durableId="1698893550">
-    <w:abstractNumId w:val="39"/>
+    <w:abstractNumId w:val="42"/>
   </w:num>
   <w:num w:numId="38" w16cid:durableId="500389497">
-    <w:abstractNumId w:val="46"/>
+    <w:abstractNumId w:val="50"/>
   </w:num>
   <w:num w:numId="39" w16cid:durableId="329136364">
-    <w:abstractNumId w:val="19"/>
+    <w:abstractNumId w:val="20"/>
   </w:num>
   <w:num w:numId="40" w16cid:durableId="1438913341">
-    <w:abstractNumId w:val="65"/>
+    <w:abstractNumId w:val="70"/>
   </w:num>
   <w:num w:numId="41" w16cid:durableId="585964756">
-    <w:abstractNumId w:val="27"/>
+    <w:abstractNumId w:val="28"/>
   </w:num>
   <w:num w:numId="42" w16cid:durableId="850724239">
-    <w:abstractNumId w:val="29"/>
+    <w:abstractNumId w:val="30"/>
   </w:num>
   <w:num w:numId="43" w16cid:durableId="1139343361">
-    <w:abstractNumId w:val="30"/>
+    <w:abstractNumId w:val="31"/>
   </w:num>
   <w:num w:numId="44" w16cid:durableId="1638683787">
-    <w:abstractNumId w:val="22"/>
+    <w:abstractNumId w:val="23"/>
   </w:num>
   <w:num w:numId="45" w16cid:durableId="1797261115">
-    <w:abstractNumId w:val="44"/>
+    <w:abstractNumId w:val="48"/>
   </w:num>
   <w:num w:numId="46" w16cid:durableId="329215440">
     <w:abstractNumId w:val="5"/>
   </w:num>
   <w:num w:numId="47" w16cid:durableId="1221018212">
-    <w:abstractNumId w:val="28"/>
+    <w:abstractNumId w:val="29"/>
   </w:num>
   <w:num w:numId="48" w16cid:durableId="944727376">
+    <w:abstractNumId w:val="38"/>
+  </w:num>
+  <w:num w:numId="49" w16cid:durableId="1642684591">
+    <w:abstractNumId w:val="27"/>
+  </w:num>
+  <w:num w:numId="50" w16cid:durableId="2095587596">
+    <w:abstractNumId w:val="61"/>
+  </w:num>
+  <w:num w:numId="51" w16cid:durableId="234584305">
+    <w:abstractNumId w:val="67"/>
+  </w:num>
+  <w:num w:numId="52" w16cid:durableId="1847670531">
+    <w:abstractNumId w:val="12"/>
+  </w:num>
+  <w:num w:numId="53" w16cid:durableId="1110321136">
+    <w:abstractNumId w:val="8"/>
+  </w:num>
+  <w:num w:numId="54" w16cid:durableId="504907804">
+    <w:abstractNumId w:val="24"/>
+  </w:num>
+  <w:num w:numId="55" w16cid:durableId="1265069788">
+    <w:abstractNumId w:val="26"/>
+  </w:num>
+  <w:num w:numId="56" w16cid:durableId="453714458">
+    <w:abstractNumId w:val="49"/>
+  </w:num>
+  <w:num w:numId="57" w16cid:durableId="1694108169">
     <w:abstractNumId w:val="35"/>
   </w:num>
-  <w:num w:numId="49" w16cid:durableId="1642684591">
-    <w:abstractNumId w:val="26"/>
+  <w:num w:numId="58" w16cid:durableId="439885038">
+    <w:abstractNumId w:val="59"/>
   </w:num>
-  <w:num w:numId="50" w16cid:durableId="2095587596">
-    <w:abstractNumId w:val="56"/>
+  <w:num w:numId="59" w16cid:durableId="775448537">
+    <w:abstractNumId w:val="14"/>
   </w:num>
-  <w:num w:numId="51" w16cid:durableId="234584305">
+  <w:num w:numId="60" w16cid:durableId="1505776470">
+    <w:abstractNumId w:val="39"/>
+  </w:num>
+  <w:num w:numId="61" w16cid:durableId="1543975139">
+    <w:abstractNumId w:val="40"/>
+  </w:num>
+  <w:num w:numId="62" w16cid:durableId="1061709681">
     <w:abstractNumId w:val="62"/>
   </w:num>
-  <w:num w:numId="52" w16cid:durableId="1847670531">
-    <w:abstractNumId w:val="11"/>
+  <w:num w:numId="63" w16cid:durableId="1291011404">
+    <w:abstractNumId w:val="22"/>
   </w:num>
-  <w:num w:numId="53" w16cid:durableId="1110321136">
-    <w:abstractNumId w:val="7"/>
+  <w:num w:numId="64" w16cid:durableId="472874584">
+    <w:abstractNumId w:val="32"/>
   </w:num>
-  <w:num w:numId="54" w16cid:durableId="504907804">
-    <w:abstractNumId w:val="23"/>
+  <w:num w:numId="65" w16cid:durableId="1711412915">
+    <w:abstractNumId w:val="37"/>
   </w:num>
-  <w:num w:numId="55" w16cid:durableId="1265069788">
-    <w:abstractNumId w:val="25"/>
+  <w:num w:numId="66" w16cid:durableId="796029998">
+    <w:abstractNumId w:val="9"/>
   </w:num>
-  <w:num w:numId="56" w16cid:durableId="453714458">
-    <w:abstractNumId w:val="45"/>
+  <w:num w:numId="67" w16cid:durableId="1676877699">
+    <w:abstractNumId w:val="46"/>
   </w:num>
-  <w:num w:numId="57" w16cid:durableId="1694108169">
+  <w:num w:numId="68" w16cid:durableId="1352688171">
+    <w:abstractNumId w:val="57"/>
+  </w:num>
+  <w:num w:numId="69" w16cid:durableId="1250850909">
+    <w:abstractNumId w:val="36"/>
+  </w:num>
+  <w:num w:numId="70" w16cid:durableId="1425687815">
+    <w:abstractNumId w:val="53"/>
+  </w:num>
+  <w:num w:numId="71" w16cid:durableId="1277105471">
+    <w:abstractNumId w:val="43"/>
+  </w:num>
+  <w:num w:numId="72" w16cid:durableId="284428575">
     <w:abstractNumId w:val="33"/>
   </w:num>
-  <w:num w:numId="58" w16cid:durableId="439885038">
-    <w:abstractNumId w:val="54"/>
-  </w:num>
-  <w:num w:numId="59" w16cid:durableId="775448537">
-    <w:abstractNumId w:val="13"/>
-  </w:num>
-  <w:num w:numId="60" w16cid:durableId="1505776470">
-    <w:abstractNumId w:val="36"/>
-  </w:num>
-  <w:num w:numId="61" w16cid:durableId="1543975139">
-    <w:abstractNumId w:val="37"/>
-  </w:num>
-  <w:num w:numId="62" w16cid:durableId="1061709681">
-    <w:abstractNumId w:val="57"/>
-  </w:num>
-  <w:num w:numId="63" w16cid:durableId="1291011404">
-    <w:abstractNumId w:val="21"/>
-  </w:num>
-  <w:num w:numId="64" w16cid:durableId="472874584">
-    <w:abstractNumId w:val="31"/>
-  </w:num>
-  <w:num w:numId="65" w16cid:durableId="1711412915">
-    <w:abstractNumId w:val="34"/>
-  </w:num>
-  <w:num w:numId="66" w16cid:durableId="796029998">
-    <w:abstractNumId w:val="8"/>
-  </w:num>
-  <w:num w:numId="67" w16cid:durableId="1676877699">
-    <w:abstractNumId w:val="42"/>
-  </w:num>
-  <w:num w:numId="68" w16cid:durableId="1352688171">
-    <w:abstractNumId w:val="52"/>
+  <w:num w:numId="73" w16cid:durableId="935987767">
+    <w:abstractNumId w:val="7"/>
   </w:num>
 </w:numbering>
 </file>
@@ -23968,7 +25317,6 @@
   <w:style w:type="character" w:default="1" w:styleId="Fontepargpadro">
     <w:name w:val="Default Paragraph Font"/>
     <w:uiPriority w:val="1"/>
-    <w:semiHidden/>
     <w:unhideWhenUsed/>
   </w:style>
   <w:style w:type="table" w:default="1" w:styleId="Tabelanormal">

</xml_diff>